<commit_message>
fixato testing di Carlo e aggiusto TSR
</commit_message>
<xml_diff>
--- a/Documentazione/TIRHAPPYFIELDS.docx
+++ b/Documentazione/TIRHAPPYFIELDS.docx
@@ -691,7 +691,84 @@
         <w:spacing w:after="0" w:before="0" w:line="276" w:lineRule="auto"/>
         <w:rPr>
           <w:rFonts w:ascii="Arial" w:cs="Arial" w:eastAsia="Arial" w:hAnsi="Arial"/>
-          <w:color w:val="000000"/>
+        </w:rPr>
+      </w:pPr>
+      <w:r>
+        <w:rPr>
+          <w:rtl w:val="0"/>
+        </w:rPr>
+      </w:r>
+    </w:p>
+    <w:p>
+      <w:pPr>
+        <w:spacing w:after="0" w:before="0" w:line="276" w:lineRule="auto"/>
+        <w:rPr>
+          <w:rFonts w:ascii="Arial" w:cs="Arial" w:eastAsia="Arial" w:hAnsi="Arial"/>
+        </w:rPr>
+      </w:pPr>
+      <w:r>
+        <w:rPr>
+          <w:rtl w:val="0"/>
+        </w:rPr>
+      </w:r>
+    </w:p>
+    <w:p>
+      <w:pPr>
+        <w:spacing w:after="0" w:before="0" w:line="276" w:lineRule="auto"/>
+        <w:rPr>
+          <w:rFonts w:ascii="Arial" w:cs="Arial" w:eastAsia="Arial" w:hAnsi="Arial"/>
+        </w:rPr>
+      </w:pPr>
+      <w:r>
+        <w:rPr>
+          <w:rtl w:val="0"/>
+        </w:rPr>
+      </w:r>
+    </w:p>
+    <w:p>
+      <w:pPr>
+        <w:spacing w:after="0" w:before="0" w:line="276" w:lineRule="auto"/>
+        <w:rPr>
+          <w:rFonts w:ascii="Arial" w:cs="Arial" w:eastAsia="Arial" w:hAnsi="Arial"/>
+        </w:rPr>
+      </w:pPr>
+      <w:r>
+        <w:rPr>
+          <w:rtl w:val="0"/>
+        </w:rPr>
+      </w:r>
+    </w:p>
+    <w:p>
+      <w:pPr>
+        <w:spacing w:after="0" w:before="0" w:line="276" w:lineRule="auto"/>
+        <w:rPr>
+          <w:rFonts w:ascii="Arial" w:cs="Arial" w:eastAsia="Arial" w:hAnsi="Arial"/>
+        </w:rPr>
+      </w:pPr>
+      <w:r>
+        <w:rPr>
+          <w:rtl w:val="0"/>
+        </w:rPr>
+      </w:r>
+    </w:p>
+    <w:p>
+      <w:pPr>
+        <w:spacing w:after="0" w:before="0" w:line="276" w:lineRule="auto"/>
+        <w:rPr>
+          <w:rFonts w:ascii="Arial" w:cs="Arial" w:eastAsia="Arial" w:hAnsi="Arial"/>
+        </w:rPr>
+      </w:pPr>
+      <w:r>
+        <w:rPr>
+          <w:rtl w:val="0"/>
+        </w:rPr>
+      </w:r>
+    </w:p>
+    <w:p>
+      <w:pPr>
+        <w:spacing w:after="0" w:before="0" w:line="276" w:lineRule="auto"/>
+        <w:rPr>
+          <w:rFonts w:ascii="Arial" w:cs="Arial" w:eastAsia="Arial" w:hAnsi="Arial"/>
         </w:rPr>
         <w:sectPr>
           <w:headerReference r:id="rId7" w:type="default"/>
@@ -6123,7 +6200,7 @@
 
 <file path=customXML/item1.xml><?xml version="1.0" encoding="utf-8"?>
 <go:gDocsCustomXmlDataStorage xmlns:go="http://customooxmlschemas.google.com/" xmlns:r="http://schemas.openxmlformats.org/officeDocument/2006/relationships" uri="GoogleDocsCustomDataVersion1">
-  <go:docsCustomData xmlns:go="http://customooxmlschemas.google.com/" roundtripDataSignature="AMtx7mhfvW7c3C94Iq0TuCW2T+2dIvnklg==">AMUW2mXXNswbt0duhblzMSWWAVElL7E7KlB551cc+4phYxuji0GhUf15xLJtZrjLMbvdqb7X5wd8c4AmP+7wS52RUaZkvCD+uK5bO68kK9P5WH10MWt1QjodiFcJXUpxaAXH4o1iLhBk</go:docsCustomData>
+  <go:docsCustomData xmlns:go="http://customooxmlschemas.google.com/" roundtripDataSignature="AMtx7mhfvW7c3C94Iq0TuCW2T+2dIvnklg==">AMUW2mW/UrVhvr02D3GJ498FG3qk6/7pjJ7x72J7ZQ1/BE2rwOEFuYUGxyIaAd0qu6qXrOtDZtxPUPvrZJyXIlKr2RPCWYTvK9q7/f4orkpcDDH3sJI8yR8EF5VU0ffCouOYPffc9GVJ</go:docsCustomData>
 </go:gDocsCustomXmlDataStorage>
 </file>
 

</xml_diff>